<commit_message>
Scrum Meeting week 4
</commit_message>
<xml_diff>
--- a/Scrum meetings/SCRUM-MEETING-Week4.docx
+++ b/Scrum meetings/SCRUM-MEETING-Week4.docx
@@ -20,7 +20,10 @@
         <w:t> </w:t>
       </w:r>
       <w:r>
-        <w:t>SCRUM MEETING WEEK ()</w:t>
+        <w:t xml:space="preserve">SCRUM MEETING WEEK </w:t>
+      </w:r>
+      <w:r>
+        <w:t>4</w:t>
       </w:r>
     </w:p>
     <w:p>
@@ -92,7 +95,7 @@
           <w:szCs w:val="34"/>
         </w:rPr>
         <w:drawing>
-          <wp:inline distT="0" distB="0" distL="0" distR="0" wp14:anchorId="79682000" wp14:editId="2AA0A4C6">
+          <wp:inline distT="0" distB="0" distL="0" distR="0" wp14:anchorId="6E60AFE5" wp14:editId="0E48D69C">
             <wp:extent cx="157163" cy="157163"/>
             <wp:effectExtent l="0" t="0" r="0" b="0"/>
             <wp:docPr id="1499542647" name="Picture 4" descr=":white_check_mark:"/>
@@ -297,20 +300,52 @@
                 <w:rFonts w:ascii="Times New Roman" w:eastAsia="Times New Roman" w:hAnsi="Times New Roman" w:cs="Times New Roman"/>
               </w:rPr>
             </w:pPr>
-          </w:p>
-          <w:p>
-            <w:pPr>
-              <w:rPr>
-                <w:rFonts w:ascii="Times New Roman" w:eastAsia="Times New Roman" w:hAnsi="Times New Roman" w:cs="Times New Roman"/>
-              </w:rPr>
-            </w:pPr>
-          </w:p>
-          <w:p>
-            <w:pPr>
-              <w:rPr>
-                <w:rFonts w:ascii="Times New Roman" w:eastAsia="Times New Roman" w:hAnsi="Times New Roman" w:cs="Times New Roman"/>
-              </w:rPr>
-            </w:pPr>
+            <w:r>
+              <w:rPr>
+                <w:rFonts w:ascii="Times New Roman" w:eastAsia="Times New Roman" w:hAnsi="Times New Roman" w:cs="Times New Roman"/>
+              </w:rPr>
+              <w:t xml:space="preserve">Gathering possible datasets to use in this project. </w:t>
+            </w:r>
+          </w:p>
+          <w:p>
+            <w:pPr>
+              <w:rPr>
+                <w:rFonts w:ascii="Times New Roman" w:eastAsia="Times New Roman" w:hAnsi="Times New Roman" w:cs="Times New Roman"/>
+              </w:rPr>
+            </w:pPr>
+          </w:p>
+          <w:p>
+            <w:pPr>
+              <w:rPr>
+                <w:rFonts w:ascii="Times New Roman" w:eastAsia="Times New Roman" w:hAnsi="Times New Roman" w:cs="Times New Roman"/>
+              </w:rPr>
+            </w:pPr>
+            <w:r>
+              <w:rPr>
+                <w:rFonts w:ascii="Times New Roman" w:eastAsia="Times New Roman" w:hAnsi="Times New Roman" w:cs="Times New Roman"/>
+              </w:rPr>
+              <w:t xml:space="preserve">Communicated using WhatsApp to organize a group meeting. </w:t>
+            </w:r>
+          </w:p>
+          <w:p>
+            <w:pPr>
+              <w:rPr>
+                <w:rFonts w:ascii="Times New Roman" w:eastAsia="Times New Roman" w:hAnsi="Times New Roman" w:cs="Times New Roman"/>
+              </w:rPr>
+            </w:pPr>
+          </w:p>
+          <w:p>
+            <w:pPr>
+              <w:rPr>
+                <w:rFonts w:ascii="Times New Roman" w:eastAsia="Times New Roman" w:hAnsi="Times New Roman" w:cs="Times New Roman"/>
+              </w:rPr>
+            </w:pPr>
+            <w:r>
+              <w:rPr>
+                <w:rFonts w:ascii="Times New Roman" w:eastAsia="Times New Roman" w:hAnsi="Times New Roman" w:cs="Times New Roman"/>
+              </w:rPr>
+              <w:t xml:space="preserve">Go through the lecture slides to learn how to make a use-case diagram and a requirement/features documents. </w:t>
+            </w:r>
           </w:p>
           <w:p>
             <w:pPr>
@@ -345,6 +380,123 @@
               <w:t>​​</w:t>
             </w:r>
           </w:p>
+          <w:p>
+            <w:pPr>
+              <w:rPr>
+                <w:rFonts w:ascii="Times New Roman" w:eastAsia="Times New Roman" w:hAnsi="Times New Roman" w:cs="Times New Roman"/>
+              </w:rPr>
+            </w:pPr>
+            <w:r>
+              <w:rPr>
+                <w:rFonts w:ascii="Times New Roman" w:eastAsia="Times New Roman" w:hAnsi="Times New Roman" w:cs="Times New Roman"/>
+              </w:rPr>
+              <w:t xml:space="preserve">Decided on a dataset regarding hurricanes in the </w:t>
+            </w:r>
+            <w:proofErr w:type="gramStart"/>
+            <w:r>
+              <w:rPr>
+                <w:rFonts w:ascii="Times New Roman" w:eastAsia="Times New Roman" w:hAnsi="Times New Roman" w:cs="Times New Roman"/>
+              </w:rPr>
+              <w:t>pacific ocean</w:t>
+            </w:r>
+            <w:proofErr w:type="gramEnd"/>
+            <w:r>
+              <w:rPr>
+                <w:rFonts w:ascii="Times New Roman" w:eastAsia="Times New Roman" w:hAnsi="Times New Roman" w:cs="Times New Roman"/>
+              </w:rPr>
+              <w:t xml:space="preserve">; called El Niño. </w:t>
+            </w:r>
+            <w:r>
+              <w:rPr>
+                <w:rFonts w:ascii="Times New Roman" w:eastAsia="Times New Roman" w:hAnsi="Times New Roman" w:cs="Times New Roman"/>
+              </w:rPr>
+              <w:t>The data was collected with the Tropical Atmosphere Ocean (TAO) array which was developed by the international Tropical Ocean Global Atmosphere (TOGA) program</w:t>
+            </w:r>
+            <w:r>
+              <w:rPr>
+                <w:rFonts w:ascii="Times New Roman" w:eastAsia="Times New Roman" w:hAnsi="Times New Roman" w:cs="Times New Roman"/>
+              </w:rPr>
+              <w:t xml:space="preserve">. </w:t>
+            </w:r>
+            <w:r>
+              <w:rPr>
+                <w:rFonts w:ascii="Times New Roman" w:eastAsia="Times New Roman" w:hAnsi="Times New Roman" w:cs="Times New Roman"/>
+              </w:rPr>
+              <w:t xml:space="preserve">The data set contains </w:t>
+            </w:r>
+            <w:r>
+              <w:rPr>
+                <w:rFonts w:ascii="Times New Roman" w:eastAsia="Times New Roman" w:hAnsi="Times New Roman" w:cs="Times New Roman"/>
+              </w:rPr>
+              <w:t>oceanographic,</w:t>
+            </w:r>
+            <w:r>
+              <w:rPr>
+                <w:rFonts w:ascii="Times New Roman" w:eastAsia="Times New Roman" w:hAnsi="Times New Roman" w:cs="Times New Roman"/>
+              </w:rPr>
+              <w:t xml:space="preserve"> and surface meteorological readings taken from a series of buoys positioned throughout the equatorial Pacific.</w:t>
+            </w:r>
+            <w:r>
+              <w:rPr>
+                <w:rFonts w:ascii="Times New Roman" w:eastAsia="Times New Roman" w:hAnsi="Times New Roman" w:cs="Times New Roman"/>
+              </w:rPr>
+              <w:t xml:space="preserve"> </w:t>
+            </w:r>
+          </w:p>
+          <w:p>
+            <w:pPr>
+              <w:rPr>
+                <w:rFonts w:ascii="Times New Roman" w:eastAsia="Times New Roman" w:hAnsi="Times New Roman" w:cs="Times New Roman"/>
+              </w:rPr>
+            </w:pPr>
+          </w:p>
+          <w:p>
+            <w:pPr>
+              <w:rPr>
+                <w:rFonts w:ascii="Times New Roman" w:eastAsia="Times New Roman" w:hAnsi="Times New Roman" w:cs="Times New Roman"/>
+              </w:rPr>
+            </w:pPr>
+            <w:r>
+              <w:rPr>
+                <w:rFonts w:ascii="Times New Roman" w:eastAsia="Times New Roman" w:hAnsi="Times New Roman" w:cs="Times New Roman"/>
+              </w:rPr>
+              <w:t xml:space="preserve">Updated the </w:t>
+            </w:r>
+            <w:proofErr w:type="spellStart"/>
+            <w:r>
+              <w:rPr>
+                <w:rFonts w:ascii="Times New Roman" w:eastAsia="Times New Roman" w:hAnsi="Times New Roman" w:cs="Times New Roman"/>
+              </w:rPr>
+              <w:t>KanBan</w:t>
+            </w:r>
+            <w:proofErr w:type="spellEnd"/>
+            <w:r>
+              <w:rPr>
+                <w:rFonts w:ascii="Times New Roman" w:eastAsia="Times New Roman" w:hAnsi="Times New Roman" w:cs="Times New Roman"/>
+              </w:rPr>
+              <w:t xml:space="preserve"> board and assigned issues to each group member. </w:t>
+            </w:r>
+          </w:p>
+          <w:p>
+            <w:pPr>
+              <w:rPr>
+                <w:rFonts w:ascii="Times New Roman" w:eastAsia="Times New Roman" w:hAnsi="Times New Roman" w:cs="Times New Roman"/>
+              </w:rPr>
+            </w:pPr>
+            <w:r>
+              <w:rPr>
+                <w:rFonts w:ascii="Times New Roman" w:eastAsia="Times New Roman" w:hAnsi="Times New Roman" w:cs="Times New Roman"/>
+              </w:rPr>
+              <w:t xml:space="preserve"> </w:t>
+            </w:r>
+          </w:p>
+          <w:p>
+            <w:pPr>
+              <w:rPr>
+                <w:rFonts w:ascii="Times New Roman" w:eastAsia="Times New Roman" w:hAnsi="Times New Roman" w:cs="Times New Roman"/>
+              </w:rPr>
+            </w:pPr>
+          </w:p>
         </w:tc>
         <w:tc>
           <w:tcPr>
@@ -362,6 +514,19 @@
                 <w:rFonts w:ascii="Times New Roman" w:eastAsia="Times New Roman" w:hAnsi="Times New Roman" w:cs="Times New Roman"/>
               </w:rPr>
               <w:t>​​</w:t>
+            </w:r>
+          </w:p>
+          <w:p>
+            <w:pPr>
+              <w:rPr>
+                <w:rFonts w:ascii="Times New Roman" w:eastAsia="Times New Roman" w:hAnsi="Times New Roman" w:cs="Times New Roman"/>
+              </w:rPr>
+            </w:pPr>
+            <w:r>
+              <w:rPr>
+                <w:rFonts w:ascii="Times New Roman" w:eastAsia="Times New Roman" w:hAnsi="Times New Roman" w:cs="Times New Roman"/>
+              </w:rPr>
+              <w:t>Making the suggested edits based on TA feedback. Finalize the documents and work necessary.</w:t>
             </w:r>
           </w:p>
         </w:tc>
@@ -436,7 +601,7 @@
           <w:szCs w:val="34"/>
         </w:rPr>
         <w:drawing>
-          <wp:inline distT="0" distB="0" distL="0" distR="0">
+          <wp:inline distT="0" distB="0" distL="0" distR="0" wp14:anchorId="1B5DE03D" wp14:editId="13EB1576">
             <wp:extent cx="171450" cy="171450"/>
             <wp:effectExtent l="0" t="0" r="6350" b="6350"/>
             <wp:docPr id="922092399" name="Picture 3" descr=":busts_in_silhouette:"/>
@@ -619,15 +784,24 @@
                 <w:rFonts w:ascii="Times New Roman" w:eastAsia="Times New Roman" w:hAnsi="Times New Roman" w:cs="Times New Roman"/>
                 <w:spacing w:val="-1"/>
               </w:rPr>
-              <w:t>​​</w:t>
-            </w:r>
-            <w:r>
-              <w:rPr>
-                <w:rFonts w:ascii="Times New Roman" w:eastAsia="Times New Roman" w:hAnsi="Times New Roman" w:cs="Times New Roman"/>
-                <w:spacing w:val="-1"/>
-              </w:rPr>
-              <w:t xml:space="preserve"> </w:t>
-            </w:r>
+              <w:t xml:space="preserve">​​ </w:t>
+            </w:r>
+            <w:r>
+              <w:rPr>
+                <w:rFonts w:ascii="Times New Roman" w:eastAsia="Times New Roman" w:hAnsi="Times New Roman" w:cs="Times New Roman"/>
+                <w:spacing w:val="-1"/>
+              </w:rPr>
+              <w:t xml:space="preserve">Julie </w:t>
+            </w:r>
+            <w:proofErr w:type="spellStart"/>
+            <w:r>
+              <w:rPr>
+                <w:rFonts w:ascii="Times New Roman" w:eastAsia="Times New Roman" w:hAnsi="Times New Roman" w:cs="Times New Roman"/>
+                <w:spacing w:val="-1"/>
+              </w:rPr>
+              <w:t>Flament</w:t>
+            </w:r>
+            <w:proofErr w:type="spellEnd"/>
           </w:p>
         </w:tc>
         <w:tc>
@@ -654,7 +828,7 @@
                 <w:rFonts w:ascii="Times New Roman" w:eastAsia="Times New Roman" w:hAnsi="Times New Roman" w:cs="Times New Roman"/>
                 <w:spacing w:val="-1"/>
               </w:rPr>
-              <w:t xml:space="preserve"> </w:t>
+              <w:t>Scrum Master</w:t>
             </w:r>
           </w:p>
         </w:tc>
@@ -674,6 +848,13 @@
                 <w:spacing w:val="-1"/>
               </w:rPr>
             </w:pPr>
+            <w:r>
+              <w:rPr>
+                <w:rFonts w:ascii="Times New Roman" w:eastAsia="Times New Roman" w:hAnsi="Times New Roman" w:cs="Times New Roman"/>
+                <w:spacing w:val="-1"/>
+              </w:rPr>
+              <w:t>Komal Singh</w:t>
+            </w:r>
           </w:p>
         </w:tc>
         <w:tc>
@@ -687,6 +868,13 @@
                 <w:spacing w:val="-1"/>
               </w:rPr>
             </w:pPr>
+            <w:r>
+              <w:rPr>
+                <w:rFonts w:ascii="Times New Roman" w:eastAsia="Times New Roman" w:hAnsi="Times New Roman" w:cs="Times New Roman"/>
+                <w:spacing w:val="-1"/>
+              </w:rPr>
+              <w:t>Developer</w:t>
+            </w:r>
           </w:p>
         </w:tc>
       </w:tr>
@@ -705,6 +893,27 @@
                 <w:spacing w:val="-1"/>
               </w:rPr>
             </w:pPr>
+            <w:r>
+              <w:rPr>
+                <w:rFonts w:ascii="Times New Roman" w:eastAsia="Times New Roman" w:hAnsi="Times New Roman" w:cs="Times New Roman"/>
+                <w:spacing w:val="-1"/>
+              </w:rPr>
+              <w:t>Trevor Wins</w:t>
+            </w:r>
+            <w:r>
+              <w:rPr>
+                <w:rFonts w:ascii="Times New Roman" w:eastAsia="Times New Roman" w:hAnsi="Times New Roman" w:cs="Times New Roman"/>
+                <w:spacing w:val="-1"/>
+              </w:rPr>
+              <w:t>o</w:t>
+            </w:r>
+            <w:r>
+              <w:rPr>
+                <w:rFonts w:ascii="Times New Roman" w:eastAsia="Times New Roman" w:hAnsi="Times New Roman" w:cs="Times New Roman"/>
+                <w:spacing w:val="-1"/>
+              </w:rPr>
+              <w:t>r</w:t>
+            </w:r>
           </w:p>
         </w:tc>
         <w:tc>
@@ -718,6 +927,13 @@
                 <w:spacing w:val="-1"/>
               </w:rPr>
             </w:pPr>
+            <w:r>
+              <w:rPr>
+                <w:rFonts w:ascii="Times New Roman" w:eastAsia="Times New Roman" w:hAnsi="Times New Roman" w:cs="Times New Roman"/>
+                <w:spacing w:val="-1"/>
+              </w:rPr>
+              <w:t>Use-Case Diagram developer</w:t>
+            </w:r>
           </w:p>
         </w:tc>
       </w:tr>
@@ -736,6 +952,22 @@
                 <w:spacing w:val="-1"/>
               </w:rPr>
             </w:pPr>
+            <w:proofErr w:type="spellStart"/>
+            <w:r>
+              <w:rPr>
+                <w:rFonts w:ascii="Times New Roman" w:eastAsia="Times New Roman" w:hAnsi="Times New Roman" w:cs="Times New Roman"/>
+                <w:spacing w:val="-1"/>
+              </w:rPr>
+              <w:t>Lakshay</w:t>
+            </w:r>
+            <w:proofErr w:type="spellEnd"/>
+            <w:r>
+              <w:rPr>
+                <w:rFonts w:ascii="Times New Roman" w:eastAsia="Times New Roman" w:hAnsi="Times New Roman" w:cs="Times New Roman"/>
+                <w:spacing w:val="-1"/>
+              </w:rPr>
+              <w:t xml:space="preserve"> Dang</w:t>
+            </w:r>
           </w:p>
         </w:tc>
         <w:tc>
@@ -749,6 +981,13 @@
                 <w:spacing w:val="-1"/>
               </w:rPr>
             </w:pPr>
+            <w:r>
+              <w:rPr>
+                <w:rFonts w:ascii="Times New Roman" w:eastAsia="Times New Roman" w:hAnsi="Times New Roman" w:cs="Times New Roman"/>
+                <w:spacing w:val="-1"/>
+              </w:rPr>
+              <w:t>Dataset Analyst</w:t>
+            </w:r>
           </w:p>
         </w:tc>
       </w:tr>
@@ -767,6 +1006,22 @@
                 <w:spacing w:val="-1"/>
               </w:rPr>
             </w:pPr>
+            <w:r>
+              <w:rPr>
+                <w:rFonts w:ascii="Times New Roman" w:eastAsia="Times New Roman" w:hAnsi="Times New Roman" w:cs="Times New Roman"/>
+                <w:spacing w:val="-1"/>
+              </w:rPr>
+              <w:t xml:space="preserve">Noah </w:t>
+            </w:r>
+            <w:proofErr w:type="spellStart"/>
+            <w:r>
+              <w:rPr>
+                <w:rFonts w:ascii="Times New Roman" w:eastAsia="Times New Roman" w:hAnsi="Times New Roman" w:cs="Times New Roman"/>
+                <w:spacing w:val="-1"/>
+              </w:rPr>
+              <w:t>Stasuik</w:t>
+            </w:r>
+            <w:proofErr w:type="spellEnd"/>
           </w:p>
         </w:tc>
         <w:tc>
@@ -780,6 +1035,13 @@
                 <w:spacing w:val="-1"/>
               </w:rPr>
             </w:pPr>
+            <w:r>
+              <w:rPr>
+                <w:rFonts w:ascii="Times New Roman" w:eastAsia="Times New Roman" w:hAnsi="Times New Roman" w:cs="Times New Roman"/>
+                <w:spacing w:val="-1"/>
+              </w:rPr>
+              <w:t>Project Manager</w:t>
+            </w:r>
           </w:p>
         </w:tc>
       </w:tr>
@@ -839,7 +1101,10 @@
           <w:szCs w:val="34"/>
         </w:rPr>
       </w:pPr>
-      <w:r>
+    </w:p>
+    <w:p>
+      <w:pPr>
+        <w:outlineLvl w:val="1"/>
         <w:rPr>
           <w:rFonts w:ascii="Times New Roman" w:eastAsia="Times New Roman" w:hAnsi="Times New Roman" w:cs="Times New Roman"/>
           <w:b/>
@@ -848,6 +1113,43 @@
           <w:sz w:val="34"/>
           <w:szCs w:val="34"/>
         </w:rPr>
+      </w:pPr>
+    </w:p>
+    <w:p>
+      <w:pPr>
+        <w:outlineLvl w:val="1"/>
+        <w:rPr>
+          <w:rFonts w:ascii="Times New Roman" w:eastAsia="Times New Roman" w:hAnsi="Times New Roman" w:cs="Times New Roman"/>
+          <w:b/>
+          <w:bCs/>
+          <w:spacing w:val="-2"/>
+          <w:sz w:val="34"/>
+          <w:szCs w:val="34"/>
+        </w:rPr>
+      </w:pPr>
+    </w:p>
+    <w:p>
+      <w:pPr>
+        <w:outlineLvl w:val="1"/>
+        <w:rPr>
+          <w:rFonts w:ascii="Times New Roman" w:eastAsia="Times New Roman" w:hAnsi="Times New Roman" w:cs="Times New Roman"/>
+          <w:b/>
+          <w:bCs/>
+          <w:spacing w:val="-2"/>
+          <w:sz w:val="34"/>
+          <w:szCs w:val="34"/>
+        </w:rPr>
+      </w:pPr>
+      <w:r>
+        <w:rPr>
+          <w:rFonts w:ascii="Times New Roman" w:eastAsia="Times New Roman" w:hAnsi="Times New Roman" w:cs="Times New Roman"/>
+          <w:b/>
+          <w:bCs/>
+          <w:spacing w:val="-2"/>
+          <w:sz w:val="34"/>
+          <w:szCs w:val="34"/>
+        </w:rPr>
+        <w:lastRenderedPageBreak/>
         <w:t xml:space="preserve"> </w:t>
       </w:r>
       <w:r>
@@ -894,7 +1196,7 @@
           <w:szCs w:val="34"/>
         </w:rPr>
         <w:drawing>
-          <wp:inline distT="0" distB="0" distL="0" distR="0">
+          <wp:inline distT="0" distB="0" distL="0" distR="0" wp14:anchorId="1AB45E28" wp14:editId="2B2A617F">
             <wp:extent cx="185738" cy="185738"/>
             <wp:effectExtent l="0" t="0" r="5080" b="5080"/>
             <wp:docPr id="459473846" name="Picture 2" descr=":pencil2:"/>
@@ -1068,14 +1370,7 @@
                 <w:rFonts w:ascii="Times New Roman" w:eastAsia="Times New Roman" w:hAnsi="Times New Roman" w:cs="Times New Roman"/>
                 <w:spacing w:val="-1"/>
               </w:rPr>
-              <w:t>​​</w:t>
-            </w:r>
-            <w:r>
-              <w:rPr>
-                <w:rFonts w:ascii="Times New Roman" w:eastAsia="Times New Roman" w:hAnsi="Times New Roman" w:cs="Times New Roman"/>
-                <w:spacing w:val="-1"/>
-              </w:rPr>
-              <w:t>e.g., Bugs</w:t>
+              <w:t>N/A</w:t>
             </w:r>
           </w:p>
         </w:tc>
@@ -1131,6 +1426,13 @@
               </w:rPr>
               <w:t xml:space="preserve"> </w:t>
             </w:r>
+            <w:r>
+              <w:rPr>
+                <w:rFonts w:ascii="Times New Roman" w:eastAsia="Times New Roman" w:hAnsi="Times New Roman" w:cs="Times New Roman"/>
+                <w:spacing w:val="-1"/>
+              </w:rPr>
+              <w:t>N/A</w:t>
+            </w:r>
           </w:p>
         </w:tc>
       </w:tr>
@@ -1174,6 +1476,13 @@
                 <w:spacing w:val="-1"/>
               </w:rPr>
             </w:pPr>
+            <w:r>
+              <w:rPr>
+                <w:rFonts w:ascii="Times New Roman" w:eastAsia="Times New Roman" w:hAnsi="Times New Roman" w:cs="Times New Roman"/>
+                <w:spacing w:val="-1"/>
+              </w:rPr>
+              <w:t>N/A</w:t>
+            </w:r>
           </w:p>
         </w:tc>
       </w:tr>
@@ -1217,6 +1526,13 @@
                 <w:spacing w:val="-1"/>
               </w:rPr>
             </w:pPr>
+            <w:r>
+              <w:rPr>
+                <w:rFonts w:ascii="Times New Roman" w:eastAsia="Times New Roman" w:hAnsi="Times New Roman" w:cs="Times New Roman"/>
+                <w:spacing w:val="-1"/>
+              </w:rPr>
+              <w:t>N/A</w:t>
+            </w:r>
           </w:p>
         </w:tc>
       </w:tr>
@@ -1274,6 +1590,13 @@
               </w:rPr>
               <w:t xml:space="preserve"> </w:t>
             </w:r>
+            <w:r>
+              <w:rPr>
+                <w:rFonts w:ascii="Times New Roman" w:eastAsia="Times New Roman" w:hAnsi="Times New Roman" w:cs="Times New Roman"/>
+                <w:spacing w:val="-1"/>
+              </w:rPr>
+              <w:t>N/A</w:t>
+            </w:r>
           </w:p>
         </w:tc>
       </w:tr>
@@ -1300,7 +1623,6 @@
           <w:sz w:val="27"/>
           <w:szCs w:val="27"/>
         </w:rPr>
-        <w:lastRenderedPageBreak/>
         <w:t>Details</w:t>
       </w:r>
       <w:r>
@@ -1390,6 +1712,28 @@
               </w:rPr>
               <w:t xml:space="preserve"> </w:t>
             </w:r>
+            <w:r>
+              <w:rPr>
+                <w:rFonts w:ascii="Times New Roman" w:eastAsia="Times New Roman" w:hAnsi="Times New Roman" w:cs="Times New Roman"/>
+                <w:spacing w:val="-1"/>
+              </w:rPr>
+              <w:t>January 30</w:t>
+            </w:r>
+            <w:r>
+              <w:rPr>
+                <w:rFonts w:ascii="Times New Roman" w:eastAsia="Times New Roman" w:hAnsi="Times New Roman" w:cs="Times New Roman"/>
+                <w:spacing w:val="-1"/>
+                <w:vertAlign w:val="superscript"/>
+              </w:rPr>
+              <w:t>th</w:t>
+            </w:r>
+            <w:r>
+              <w:rPr>
+                <w:rFonts w:ascii="Times New Roman" w:eastAsia="Times New Roman" w:hAnsi="Times New Roman" w:cs="Times New Roman"/>
+                <w:spacing w:val="-1"/>
+              </w:rPr>
+              <w:t>, 2024</w:t>
+            </w:r>
           </w:p>
         </w:tc>
       </w:tr>
@@ -1430,6 +1774,28 @@
                 <w:spacing w:val="-1"/>
               </w:rPr>
             </w:pPr>
+            <w:r>
+              <w:rPr>
+                <w:rFonts w:ascii="Times New Roman" w:eastAsia="Times New Roman" w:hAnsi="Times New Roman" w:cs="Times New Roman"/>
+                <w:spacing w:val="-1"/>
+              </w:rPr>
+              <w:t xml:space="preserve"> February 5</w:t>
+            </w:r>
+            <w:r>
+              <w:rPr>
+                <w:rFonts w:ascii="Times New Roman" w:eastAsia="Times New Roman" w:hAnsi="Times New Roman" w:cs="Times New Roman"/>
+                <w:spacing w:val="-1"/>
+                <w:vertAlign w:val="superscript"/>
+              </w:rPr>
+              <w:t>th</w:t>
+            </w:r>
+            <w:r>
+              <w:rPr>
+                <w:rFonts w:ascii="Times New Roman" w:eastAsia="Times New Roman" w:hAnsi="Times New Roman" w:cs="Times New Roman"/>
+                <w:spacing w:val="-1"/>
+              </w:rPr>
+              <w:t>, 2024</w:t>
+            </w:r>
           </w:p>
         </w:tc>
       </w:tr>
@@ -1484,6 +1850,13 @@
               </w:rPr>
               <w:t xml:space="preserve"> </w:t>
             </w:r>
+            <w:r>
+              <w:rPr>
+                <w:rFonts w:ascii="Times New Roman" w:eastAsia="Times New Roman" w:hAnsi="Times New Roman" w:cs="Times New Roman"/>
+                <w:spacing w:val="-1"/>
+              </w:rPr>
+              <w:t>Introduction/Preparation</w:t>
+            </w:r>
           </w:p>
         </w:tc>
       </w:tr>
@@ -1524,6 +1897,20 @@
                 <w:spacing w:val="-1"/>
               </w:rPr>
             </w:pPr>
+            <w:r>
+              <w:rPr>
+                <w:rFonts w:ascii="Times New Roman" w:eastAsia="Times New Roman" w:hAnsi="Times New Roman" w:cs="Times New Roman"/>
+                <w:spacing w:val="-1"/>
+              </w:rPr>
+              <w:t xml:space="preserve"> </w:t>
+            </w:r>
+            <w:r>
+              <w:rPr>
+                <w:rFonts w:ascii="Times New Roman" w:eastAsia="Times New Roman" w:hAnsi="Times New Roman" w:cs="Times New Roman"/>
+                <w:spacing w:val="-1"/>
+              </w:rPr>
+              <w:t>30 hours</w:t>
+            </w:r>
           </w:p>
         </w:tc>
       </w:tr>
@@ -1564,6 +1951,20 @@
                 <w:spacing w:val="-1"/>
               </w:rPr>
             </w:pPr>
+            <w:r>
+              <w:rPr>
+                <w:rFonts w:ascii="Times New Roman" w:eastAsia="Times New Roman" w:hAnsi="Times New Roman" w:cs="Times New Roman"/>
+                <w:spacing w:val="-1"/>
+              </w:rPr>
+              <w:t xml:space="preserve"> </w:t>
+            </w:r>
+            <w:r>
+              <w:rPr>
+                <w:rFonts w:ascii="Times New Roman" w:eastAsia="Times New Roman" w:hAnsi="Times New Roman" w:cs="Times New Roman"/>
+                <w:spacing w:val="-1"/>
+              </w:rPr>
+              <w:t>20 hours</w:t>
+            </w:r>
           </w:p>
         </w:tc>
       </w:tr>
@@ -1609,67 +2010,143 @@
                 <w:rFonts w:ascii="Times New Roman" w:eastAsia="Times New Roman" w:hAnsi="Times New Roman" w:cs="Times New Roman"/>
                 <w:spacing w:val="-1"/>
               </w:rPr>
-              <w:t xml:space="preserve"> Member 1</w:t>
-            </w:r>
-          </w:p>
-          <w:p>
-            <w:pPr>
-              <w:rPr>
-                <w:rFonts w:ascii="Times New Roman" w:eastAsia="Times New Roman" w:hAnsi="Times New Roman" w:cs="Times New Roman"/>
-                <w:spacing w:val="-1"/>
-              </w:rPr>
-            </w:pPr>
-            <w:r>
-              <w:rPr>
-                <w:rFonts w:ascii="Times New Roman" w:eastAsia="Times New Roman" w:hAnsi="Times New Roman" w:cs="Times New Roman"/>
-                <w:spacing w:val="-1"/>
-              </w:rPr>
-              <w:t xml:space="preserve"> Member 2</w:t>
-            </w:r>
-          </w:p>
-          <w:p>
-            <w:pPr>
-              <w:rPr>
-                <w:rFonts w:ascii="Times New Roman" w:eastAsia="Times New Roman" w:hAnsi="Times New Roman" w:cs="Times New Roman"/>
-                <w:spacing w:val="-1"/>
-              </w:rPr>
-            </w:pPr>
-            <w:r>
-              <w:rPr>
-                <w:rFonts w:ascii="Times New Roman" w:eastAsia="Times New Roman" w:hAnsi="Times New Roman" w:cs="Times New Roman"/>
-                <w:spacing w:val="-1"/>
-              </w:rPr>
-              <w:t xml:space="preserve"> Member 3</w:t>
-            </w:r>
-          </w:p>
-          <w:p>
-            <w:pPr>
-              <w:rPr>
-                <w:rFonts w:ascii="Times New Roman" w:eastAsia="Times New Roman" w:hAnsi="Times New Roman" w:cs="Times New Roman"/>
-                <w:spacing w:val="-1"/>
-              </w:rPr>
-            </w:pPr>
-            <w:r>
-              <w:rPr>
-                <w:rFonts w:ascii="Times New Roman" w:eastAsia="Times New Roman" w:hAnsi="Times New Roman" w:cs="Times New Roman"/>
-                <w:spacing w:val="-1"/>
-              </w:rPr>
-              <w:t xml:space="preserve"> Member 4</w:t>
-            </w:r>
-          </w:p>
-          <w:p>
-            <w:pPr>
-              <w:rPr>
-                <w:rFonts w:ascii="Times New Roman" w:eastAsia="Times New Roman" w:hAnsi="Times New Roman" w:cs="Times New Roman"/>
-                <w:spacing w:val="-1"/>
-              </w:rPr>
-            </w:pPr>
-            <w:r>
-              <w:rPr>
-                <w:rFonts w:ascii="Times New Roman" w:eastAsia="Times New Roman" w:hAnsi="Times New Roman" w:cs="Times New Roman"/>
-                <w:spacing w:val="-1"/>
-              </w:rPr>
-              <w:t xml:space="preserve"> Member 5</w:t>
+              <w:t xml:space="preserve"> </w:t>
+            </w:r>
+            <w:r>
+              <w:rPr>
+                <w:rFonts w:ascii="Times New Roman" w:eastAsia="Times New Roman" w:hAnsi="Times New Roman" w:cs="Times New Roman"/>
+                <w:spacing w:val="-1"/>
+              </w:rPr>
+              <w:t xml:space="preserve">Julie </w:t>
+            </w:r>
+            <w:proofErr w:type="spellStart"/>
+            <w:r>
+              <w:rPr>
+                <w:rFonts w:ascii="Times New Roman" w:eastAsia="Times New Roman" w:hAnsi="Times New Roman" w:cs="Times New Roman"/>
+                <w:spacing w:val="-1"/>
+              </w:rPr>
+              <w:t>Flament</w:t>
+            </w:r>
+            <w:proofErr w:type="spellEnd"/>
+            <w:r>
+              <w:rPr>
+                <w:rFonts w:ascii="Times New Roman" w:eastAsia="Times New Roman" w:hAnsi="Times New Roman" w:cs="Times New Roman"/>
+                <w:spacing w:val="-1"/>
+              </w:rPr>
+              <w:t xml:space="preserve"> – 6 hours</w:t>
+            </w:r>
+          </w:p>
+          <w:p>
+            <w:pPr>
+              <w:rPr>
+                <w:rFonts w:ascii="Times New Roman" w:eastAsia="Times New Roman" w:hAnsi="Times New Roman" w:cs="Times New Roman"/>
+                <w:spacing w:val="-1"/>
+              </w:rPr>
+            </w:pPr>
+            <w:r>
+              <w:rPr>
+                <w:rFonts w:ascii="Times New Roman" w:eastAsia="Times New Roman" w:hAnsi="Times New Roman" w:cs="Times New Roman"/>
+                <w:spacing w:val="-1"/>
+              </w:rPr>
+              <w:t xml:space="preserve"> </w:t>
+            </w:r>
+            <w:r>
+              <w:rPr>
+                <w:rFonts w:ascii="Times New Roman" w:eastAsia="Times New Roman" w:hAnsi="Times New Roman" w:cs="Times New Roman"/>
+                <w:spacing w:val="-1"/>
+              </w:rPr>
+              <w:t>Komal Singh – 6 hours</w:t>
+            </w:r>
+          </w:p>
+          <w:p>
+            <w:pPr>
+              <w:rPr>
+                <w:rFonts w:ascii="Times New Roman" w:eastAsia="Times New Roman" w:hAnsi="Times New Roman" w:cs="Times New Roman"/>
+                <w:spacing w:val="-1"/>
+              </w:rPr>
+            </w:pPr>
+            <w:r>
+              <w:rPr>
+                <w:rFonts w:ascii="Times New Roman" w:eastAsia="Times New Roman" w:hAnsi="Times New Roman" w:cs="Times New Roman"/>
+                <w:spacing w:val="-1"/>
+              </w:rPr>
+              <w:t xml:space="preserve"> </w:t>
+            </w:r>
+            <w:r>
+              <w:rPr>
+                <w:rFonts w:ascii="Times New Roman" w:eastAsia="Times New Roman" w:hAnsi="Times New Roman" w:cs="Times New Roman"/>
+                <w:spacing w:val="-1"/>
+              </w:rPr>
+              <w:t>Trevor Winsor – 6 hours</w:t>
+            </w:r>
+          </w:p>
+          <w:p>
+            <w:pPr>
+              <w:rPr>
+                <w:rFonts w:ascii="Times New Roman" w:eastAsia="Times New Roman" w:hAnsi="Times New Roman" w:cs="Times New Roman"/>
+                <w:spacing w:val="-1"/>
+              </w:rPr>
+            </w:pPr>
+            <w:r>
+              <w:rPr>
+                <w:rFonts w:ascii="Times New Roman" w:eastAsia="Times New Roman" w:hAnsi="Times New Roman" w:cs="Times New Roman"/>
+                <w:spacing w:val="-1"/>
+              </w:rPr>
+              <w:t xml:space="preserve"> </w:t>
+            </w:r>
+            <w:proofErr w:type="spellStart"/>
+            <w:r>
+              <w:rPr>
+                <w:rFonts w:ascii="Times New Roman" w:eastAsia="Times New Roman" w:hAnsi="Times New Roman" w:cs="Times New Roman"/>
+                <w:spacing w:val="-1"/>
+              </w:rPr>
+              <w:t>Lakshay</w:t>
+            </w:r>
+            <w:proofErr w:type="spellEnd"/>
+            <w:r>
+              <w:rPr>
+                <w:rFonts w:ascii="Times New Roman" w:eastAsia="Times New Roman" w:hAnsi="Times New Roman" w:cs="Times New Roman"/>
+                <w:spacing w:val="-1"/>
+              </w:rPr>
+              <w:t xml:space="preserve"> Dang – 6 hours</w:t>
+            </w:r>
+          </w:p>
+          <w:p>
+            <w:pPr>
+              <w:rPr>
+                <w:rFonts w:ascii="Times New Roman" w:eastAsia="Times New Roman" w:hAnsi="Times New Roman" w:cs="Times New Roman"/>
+                <w:spacing w:val="-1"/>
+              </w:rPr>
+            </w:pPr>
+            <w:r>
+              <w:rPr>
+                <w:rFonts w:ascii="Times New Roman" w:eastAsia="Times New Roman" w:hAnsi="Times New Roman" w:cs="Times New Roman"/>
+                <w:spacing w:val="-1"/>
+              </w:rPr>
+              <w:t xml:space="preserve"> </w:t>
+            </w:r>
+            <w:r>
+              <w:rPr>
+                <w:rFonts w:ascii="Times New Roman" w:eastAsia="Times New Roman" w:hAnsi="Times New Roman" w:cs="Times New Roman"/>
+                <w:spacing w:val="-1"/>
+              </w:rPr>
+              <w:t xml:space="preserve">Noah </w:t>
+            </w:r>
+            <w:proofErr w:type="spellStart"/>
+            <w:r>
+              <w:rPr>
+                <w:rFonts w:ascii="Times New Roman" w:eastAsia="Times New Roman" w:hAnsi="Times New Roman" w:cs="Times New Roman"/>
+                <w:spacing w:val="-1"/>
+              </w:rPr>
+              <w:t>Stasuik</w:t>
+            </w:r>
+            <w:proofErr w:type="spellEnd"/>
+            <w:r>
+              <w:rPr>
+                <w:rFonts w:ascii="Times New Roman" w:eastAsia="Times New Roman" w:hAnsi="Times New Roman" w:cs="Times New Roman"/>
+                <w:spacing w:val="-1"/>
+              </w:rPr>
+              <w:t xml:space="preserve"> – 6 hours</w:t>
             </w:r>
           </w:p>
           <w:p>
@@ -1729,6 +2206,20 @@
                 <w:spacing w:val="-1"/>
               </w:rPr>
             </w:pPr>
+            <w:r>
+              <w:rPr>
+                <w:rFonts w:ascii="Times New Roman" w:eastAsia="Times New Roman" w:hAnsi="Times New Roman" w:cs="Times New Roman"/>
+                <w:spacing w:val="-1"/>
+              </w:rPr>
+              <w:t xml:space="preserve"> </w:t>
+            </w:r>
+            <w:r>
+              <w:rPr>
+                <w:rFonts w:ascii="Times New Roman" w:eastAsia="Times New Roman" w:hAnsi="Times New Roman" w:cs="Times New Roman"/>
+                <w:spacing w:val="-1"/>
+              </w:rPr>
+              <w:t xml:space="preserve">Scheduling group meetings, people not meeting their work capacity, trouble finding new API, adapting to different learning curves. </w:t>
+            </w:r>
           </w:p>
         </w:tc>
       </w:tr>
@@ -1779,6 +2270,20 @@
                 <w:spacing w:val="-1"/>
               </w:rPr>
             </w:pPr>
+            <w:r>
+              <w:rPr>
+                <w:rFonts w:ascii="Times New Roman" w:eastAsia="Times New Roman" w:hAnsi="Times New Roman" w:cs="Times New Roman"/>
+                <w:spacing w:val="-1"/>
+              </w:rPr>
+              <w:t xml:space="preserve"> Communicate available times for group meetings, communicate if any help is necessary</w:t>
+            </w:r>
+            <w:r>
+              <w:rPr>
+                <w:rFonts w:ascii="Times New Roman" w:eastAsia="Times New Roman" w:hAnsi="Times New Roman" w:cs="Times New Roman"/>
+                <w:spacing w:val="-1"/>
+              </w:rPr>
+              <w:t xml:space="preserve"> </w:t>
+            </w:r>
           </w:p>
         </w:tc>
       </w:tr>
@@ -1853,7 +2358,7 @@
           <w:szCs w:val="34"/>
         </w:rPr>
         <w:drawing>
-          <wp:inline distT="0" distB="0" distL="0" distR="0">
+          <wp:inline distT="0" distB="0" distL="0" distR="0" wp14:anchorId="7D5B32F6" wp14:editId="2413EAFB">
             <wp:extent cx="178594" cy="178594"/>
             <wp:effectExtent l="0" t="0" r="0" b="0"/>
             <wp:docPr id="306956271" name="Picture 1" descr=":books:"/>
@@ -1935,6 +2440,13 @@
           <w:spacing w:val="-1"/>
         </w:rPr>
       </w:pPr>
+      <w:r>
+        <w:rPr>
+          <w:rFonts w:ascii="Times New Roman" w:eastAsia="Times New Roman" w:hAnsi="Times New Roman" w:cs="Times New Roman"/>
+          <w:spacing w:val="-1"/>
+        </w:rPr>
+        <w:t>Microsoft Word</w:t>
+      </w:r>
     </w:p>
     <w:p>
       <w:pPr>
@@ -1947,6 +2459,38 @@
           <w:spacing w:val="-1"/>
         </w:rPr>
       </w:pPr>
+      <w:proofErr w:type="spellStart"/>
+      <w:r>
+        <w:rPr>
+          <w:rFonts w:ascii="Times New Roman" w:eastAsia="Times New Roman" w:hAnsi="Times New Roman" w:cs="Times New Roman"/>
+          <w:spacing w:val="-1"/>
+        </w:rPr>
+        <w:t>KanBan</w:t>
+      </w:r>
+      <w:proofErr w:type="spellEnd"/>
+      <w:r>
+        <w:rPr>
+          <w:rFonts w:ascii="Times New Roman" w:eastAsia="Times New Roman" w:hAnsi="Times New Roman" w:cs="Times New Roman"/>
+          <w:spacing w:val="-1"/>
+        </w:rPr>
+        <w:t xml:space="preserve"> Board on </w:t>
+      </w:r>
+      <w:proofErr w:type="spellStart"/>
+      <w:r>
+        <w:rPr>
+          <w:rFonts w:ascii="Times New Roman" w:eastAsia="Times New Roman" w:hAnsi="Times New Roman" w:cs="Times New Roman"/>
+          <w:spacing w:val="-1"/>
+        </w:rPr>
+        <w:t>GitHub</w:t>
+      </w:r>
+      <w:r>
+        <w:rPr>
+          <w:rFonts w:ascii="Times New Roman" w:eastAsia="Times New Roman" w:hAnsi="Times New Roman" w:cs="Times New Roman"/>
+          <w:spacing w:val="-1"/>
+        </w:rPr>
+        <w:t>s</w:t>
+      </w:r>
+      <w:proofErr w:type="spellEnd"/>
     </w:p>
     <w:p>
       <w:pPr>

</xml_diff>